<commit_message>
Ajout d'un docx avec les réponses aux questions
</commit_message>
<xml_diff>
--- a/quiz_questions.docx
+++ b/quiz_questions.docx
@@ -4,27 +4,27 @@
   <w:body>
     <w:p>
       <w:r>
-        <w:t>Quelle actrice a joué le rôle de la princesse Leia dans la saga "Star Wars" ?</w:t>
+        <w:t>Quel réalisateur a dirigé le film "Pulp Fiction" ?</w:t>
       </w:r>
     </w:p>
     <w:p>
       <w:r>
-        <w:t>Sigourney Weaver</w:t>
+        <w:t>Steven Soderbergh</w:t>
       </w:r>
     </w:p>
     <w:p>
       <w:r>
-        <w:t>Meryl Streep</w:t>
+        <w:t>David Fincher</w:t>
       </w:r>
     </w:p>
     <w:p>
       <w:r>
-        <w:t>Carrie Fisher</w:t>
+        <w:t>Quentin Tarantino</w:t>
       </w:r>
     </w:p>
     <w:p>
       <w:r>
-        <w:t>Natalie Portman</w:t>
+        <w:t>les frères Coen</w:t>
       </w:r>
     </w:p>
     <w:p/>
@@ -56,27 +56,313 @@
     <w:p/>
     <w:p>
       <w:r>
-        <w:t>Quel acteur a joué le rôle de Jack Dawson dans "Titanic" ?</w:t>
+        <w:t>Quel réalisateur a dirigé le film "Le seigneur des anneaux" ?</w:t>
       </w:r>
     </w:p>
     <w:p>
       <w:r>
-        <w:t>Leonardo DiCaprio</w:t>
+        <w:t>Guillermo del Toro</w:t>
       </w:r>
     </w:p>
     <w:p>
       <w:r>
-        <w:t>Brad Pitt</w:t>
+        <w:t>Peter Jackson</w:t>
       </w:r>
     </w:p>
     <w:p>
       <w:r>
-        <w:t>Tom Hanks</w:t>
+        <w:t>George Lucas</w:t>
       </w:r>
     </w:p>
     <w:p>
       <w:r>
-        <w:t>Johnny Depp</w:t>
+        <w:t>Ron Howard</w:t>
+      </w:r>
+    </w:p>
+    <w:p/>
+    <w:p>
+      <w:r>
+        <w:t>Quel film d'animation a remporté l'Oscar du meilleur film d'animation en 2021 ?</w:t>
+      </w:r>
+    </w:p>
+    <w:p>
+      <w:r>
+        <w:t>"Soul"</w:t>
+      </w:r>
+    </w:p>
+    <w:p>
+      <w:r>
+        <w:t>"En avant"</w:t>
+      </w:r>
+    </w:p>
+    <w:p>
+      <w:r>
+        <w:t>"Les Mitchell contre les machines"</w:t>
+      </w:r>
+    </w:p>
+    <w:p>
+      <w:r>
+        <w:t>"Soul"</w:t>
+      </w:r>
+    </w:p>
+    <w:p/>
+    <w:p>
+      <w:r>
+        <w:t>Quel réalisateur est connu pour ses films d'animation du Studio Ghibli, comme « Mon voisin Totoro » et « Le Château ambulant » ?</w:t>
+      </w:r>
+    </w:p>
+    <w:p>
+      <w:r>
+        <w:t>Mamoru Hosoda</w:t>
+      </w:r>
+    </w:p>
+    <w:p>
+      <w:r>
+        <w:t>Hayao Miyazaki</w:t>
+      </w:r>
+    </w:p>
+    <w:p>
+      <w:r>
+        <w:t>Makoto Shinkai</w:t>
+      </w:r>
+    </w:p>
+    <w:p>
+      <w:r>
+        <w:t>Satoshi Kon</w:t>
+      </w:r>
+    </w:p>
+    <w:p/>
+    <w:p>
+      <w:r>
+        <w:t>Quel film a gagné l'oscar du meilleur film en 1994 ?</w:t>
+      </w:r>
+    </w:p>
+    <w:p>
+      <w:r>
+        <w:t>Pulp Fiction</w:t>
+      </w:r>
+    </w:p>
+    <w:p>
+      <w:r>
+        <w:t>Forrest Gump</w:t>
+      </w:r>
+    </w:p>
+    <w:p>
+      <w:r>
+        <w:t>Schindler's List</w:t>
+      </w:r>
+    </w:p>
+    <w:p>
+      <w:r>
+        <w:t>Les vestiges du jour</w:t>
+      </w:r>
+    </w:p>
+    <w:p/>
+    <w:p>
+      <w:r>
+        <w:t>Quelle actrice a joué le rôle de la princesse Leia dans la saga "Star Wars" ?</w:t>
+      </w:r>
+    </w:p>
+    <w:p>
+      <w:r>
+        <w:t>Sigourney Weaver</w:t>
+      </w:r>
+    </w:p>
+    <w:p>
+      <w:r>
+        <w:t>Meryl Streep</w:t>
+      </w:r>
+    </w:p>
+    <w:p>
+      <w:r>
+        <w:t>Carrie Fisher</w:t>
+      </w:r>
+    </w:p>
+    <w:p>
+      <w:r>
+        <w:t>Natalie Portman</w:t>
+      </w:r>
+    </w:p>
+    <w:p/>
+    <w:p>
+      <w:r>
+        <w:t>Quelle actrice a joué le rôle de Katniss Everdeen dans la saga "Hunger Games" ?</w:t>
+      </w:r>
+    </w:p>
+    <w:p>
+      <w:r>
+        <w:t>Emma Stone</w:t>
+      </w:r>
+    </w:p>
+    <w:p>
+      <w:r>
+        <w:t>Jennifer Aniston</w:t>
+      </w:r>
+    </w:p>
+    <w:p>
+      <w:r>
+        <w:t>Jennifer Lawrence</w:t>
+      </w:r>
+    </w:p>
+    <w:p>
+      <w:r>
+        <w:t>Scarlett Johansson</w:t>
+      </w:r>
+    </w:p>
+    <w:p/>
+    <w:p>
+      <w:r>
+        <w:t>Quel est le nom du personnage principal de la saga "Harry Potter" ?</w:t>
+      </w:r>
+    </w:p>
+    <w:p>
+      <w:r>
+        <w:t>Ron Weasley</w:t>
+      </w:r>
+    </w:p>
+    <w:p>
+      <w:r>
+        <w:t>Hermione Granger</w:t>
+      </w:r>
+    </w:p>
+    <w:p>
+      <w:r>
+        <w:t>Harry Potter</w:t>
+      </w:r>
+    </w:p>
+    <w:p>
+      <w:r>
+        <w:t>Drago Malefoy</w:t>
+      </w:r>
+    </w:p>
+    <w:p/>
+    <w:p>
+      <w:r>
+        <w:t>Quel est le titre du premier film d'animation des studios Pixar ?</w:t>
+      </w:r>
+    </w:p>
+    <w:p>
+      <w:r>
+        <w:t>Toy Story</w:t>
+      </w:r>
+    </w:p>
+    <w:p>
+      <w:r>
+        <w:t>1001 pattes</w:t>
+      </w:r>
+    </w:p>
+    <w:p>
+      <w:r>
+        <w:t>Monstres et Cie</w:t>
+      </w:r>
+    </w:p>
+    <w:p>
+      <w:r>
+        <w:t>Le monde de Nemo</w:t>
+      </w:r>
+    </w:p>
+    <w:p/>
+    <w:p>
+      <w:r>
+        <w:t>Qui a réalisé le film "Psychose" ?</w:t>
+      </w:r>
+    </w:p>
+    <w:p>
+      <w:r>
+        <w:t>Orson Welles</w:t>
+      </w:r>
+    </w:p>
+    <w:p>
+      <w:r>
+        <w:t>Fritz Lang</w:t>
+      </w:r>
+    </w:p>
+    <w:p>
+      <w:r>
+        <w:t>Alfred Hitchcock</w:t>
+      </w:r>
+    </w:p>
+    <w:p>
+      <w:r>
+        <w:t>Billy Wilder</w:t>
+      </w:r>
+    </w:p>
+    <w:p/>
+    <w:p>
+      <w:r>
+        <w:t>Quel acteur a joué le rôle de Joker dans le film "The Dark Knight" ?</w:t>
+      </w:r>
+    </w:p>
+    <w:p>
+      <w:r>
+        <w:t>Jack Nicholson</w:t>
+      </w:r>
+    </w:p>
+    <w:p>
+      <w:r>
+        <w:t>Heath Ledger</w:t>
+      </w:r>
+    </w:p>
+    <w:p>
+      <w:r>
+        <w:t>Joaquin Phoenix</w:t>
+      </w:r>
+    </w:p>
+    <w:p>
+      <w:r>
+        <w:t>Jared Leto</w:t>
+      </w:r>
+    </w:p>
+    <w:p/>
+    <w:p>
+      <w:r>
+        <w:t>Quel acteur a joué le rôle de Travis Bickle dans "Taxi Driver" ?</w:t>
+      </w:r>
+    </w:p>
+    <w:p>
+      <w:r>
+        <w:t>Harvey Keitel</w:t>
+      </w:r>
+    </w:p>
+    <w:p>
+      <w:r>
+        <w:t>Robert De Niro</w:t>
+      </w:r>
+    </w:p>
+    <w:p>
+      <w:r>
+        <w:t>Al Pacino</w:t>
+      </w:r>
+    </w:p>
+    <w:p>
+      <w:r>
+        <w:t>Joe Pesci</w:t>
+      </w:r>
+    </w:p>
+    <w:p/>
+    <w:p>
+      <w:r>
+        <w:t>Quel film a remporté la palme d'or au festival de cannes 2022 ?</w:t>
+      </w:r>
+    </w:p>
+    <w:p>
+      <w:r>
+        <w:t>"As Bestas"</w:t>
+      </w:r>
+    </w:p>
+    <w:p>
+      <w:r>
+        <w:t>"Armageddon Time"</w:t>
+      </w:r>
+    </w:p>
+    <w:p>
+      <w:r>
+        <w:t>"Nostalgia"</w:t>
+      </w:r>
+    </w:p>
+    <w:p>
+      <w:r>
+        <w:t>"Triangle of Sadness"</w:t>
       </w:r>
     </w:p>
     <w:p/>
@@ -108,53 +394,79 @@
     <w:p/>
     <w:p>
       <w:r>
-        <w:t>Quel est le titre du premier film d'animation des studios Pixar ?</w:t>
+        <w:t>Quel film de science-fiction réalisé par Stanley Kubrick est célèbre pour son intelligence artificielle HAL 9000 ?</w:t>
       </w:r>
     </w:p>
     <w:p>
       <w:r>
-        <w:t>Toy Story</w:t>
+        <w:t>Blade Runner</w:t>
       </w:r>
     </w:p>
     <w:p>
       <w:r>
-        <w:t>1001 pattes</w:t>
+        <w:t>Alien</w:t>
       </w:r>
     </w:p>
     <w:p>
       <w:r>
-        <w:t>Monstres et Cie</w:t>
+        <w:t>2001, l'Odyssée de l'espace</w:t>
       </w:r>
     </w:p>
     <w:p>
       <w:r>
-        <w:t>Le monde de Nemo</w:t>
+        <w:t>Matrix</w:t>
       </w:r>
     </w:p>
     <w:p/>
     <w:p>
       <w:r>
-        <w:t>Quel est le nom du personnage principal de la saga "Harry Potter" ?</w:t>
+        <w:t>Quelle actrice a joué le rôle de Cléopâtre dans le film "Cléopâtre" de 1963 ?</w:t>
       </w:r>
     </w:p>
     <w:p>
       <w:r>
-        <w:t>Ron Weasley</w:t>
+        <w:t>Sophia Loren</w:t>
       </w:r>
     </w:p>
     <w:p>
       <w:r>
-        <w:t>Hermione Granger</w:t>
+        <w:t>Audrey Hepburn</w:t>
       </w:r>
     </w:p>
     <w:p>
       <w:r>
-        <w:t>Harry Potter</w:t>
+        <w:t>Elizabeth Taylor</w:t>
       </w:r>
     </w:p>
     <w:p>
       <w:r>
-        <w:t>Drago Malefoy</w:t>
+        <w:t>Ava Gardner</w:t>
+      </w:r>
+    </w:p>
+    <w:p/>
+    <w:p>
+      <w:r>
+        <w:t>Quel acteur a joué le rôle de Jack Dawson dans "Titanic" ?</w:t>
+      </w:r>
+    </w:p>
+    <w:p>
+      <w:r>
+        <w:t>Leonardo DiCaprio</w:t>
+      </w:r>
+    </w:p>
+    <w:p>
+      <w:r>
+        <w:t>Brad Pitt</w:t>
+      </w:r>
+    </w:p>
+    <w:p>
+      <w:r>
+        <w:t>Tom Hanks</w:t>
+      </w:r>
+    </w:p>
+    <w:p>
+      <w:r>
+        <w:t>Johnny Depp</w:t>
       </w:r>
     </w:p>
     <w:p/>
@@ -186,214 +498,6 @@
     <w:p/>
     <w:p>
       <w:r>
-        <w:t>﻿Quel réalisateur a dirigé le film "Le Parrain" ?</w:t>
-      </w:r>
-    </w:p>
-    <w:p>
-      <w:r>
-        <w:t>Steven Spielberg</w:t>
-      </w:r>
-    </w:p>
-    <w:p>
-      <w:r>
-        <w:t>Francis Ford Coppola</w:t>
-      </w:r>
-    </w:p>
-    <w:p>
-      <w:r>
-        <w:t>Martin Scorsese</w:t>
-      </w:r>
-    </w:p>
-    <w:p>
-      <w:r>
-        <w:t>Quentin Tarantino</w:t>
-      </w:r>
-    </w:p>
-    <w:p/>
-    <w:p>
-      <w:r>
-        <w:t>Quel réalisateur a dirigé le film "Le seigneur des anneaux" ?</w:t>
-      </w:r>
-    </w:p>
-    <w:p>
-      <w:r>
-        <w:t>Guillermo del Toro</w:t>
-      </w:r>
-    </w:p>
-    <w:p>
-      <w:r>
-        <w:t>Peter Jackson</w:t>
-      </w:r>
-    </w:p>
-    <w:p>
-      <w:r>
-        <w:t>George Lucas</w:t>
-      </w:r>
-    </w:p>
-    <w:p>
-      <w:r>
-        <w:t>Ron Howard</w:t>
-      </w:r>
-    </w:p>
-    <w:p/>
-    <w:p>
-      <w:r>
-        <w:t>Quel acteur a joué le rôle de Travis Bickle dans "Taxi Driver" ?</w:t>
-      </w:r>
-    </w:p>
-    <w:p>
-      <w:r>
-        <w:t>Harvey Keitel</w:t>
-      </w:r>
-    </w:p>
-    <w:p>
-      <w:r>
-        <w:t>Robert De Niro</w:t>
-      </w:r>
-    </w:p>
-    <w:p>
-      <w:r>
-        <w:t>Al Pacino</w:t>
-      </w:r>
-    </w:p>
-    <w:p>
-      <w:r>
-        <w:t>Joe Pesci</w:t>
-      </w:r>
-    </w:p>
-    <w:p/>
-    <w:p>
-      <w:r>
-        <w:t>Quel acteur a joué le rôle de Joker dans le film "The Dark Knight" ?</w:t>
-      </w:r>
-    </w:p>
-    <w:p>
-      <w:r>
-        <w:t>Jack Nicholson</w:t>
-      </w:r>
-    </w:p>
-    <w:p>
-      <w:r>
-        <w:t>Heath Ledger</w:t>
-      </w:r>
-    </w:p>
-    <w:p>
-      <w:r>
-        <w:t>Joaquin Phoenix</w:t>
-      </w:r>
-    </w:p>
-    <w:p>
-      <w:r>
-        <w:t>Jared Leto</w:t>
-      </w:r>
-    </w:p>
-    <w:p/>
-    <w:p>
-      <w:r>
-        <w:t>Quelle actrice a joué le rôle de Katniss Everdeen dans la saga "Hunger Games" ?</w:t>
-      </w:r>
-    </w:p>
-    <w:p>
-      <w:r>
-        <w:t>Emma Stone</w:t>
-      </w:r>
-    </w:p>
-    <w:p>
-      <w:r>
-        <w:t>Jennifer Aniston</w:t>
-      </w:r>
-    </w:p>
-    <w:p>
-      <w:r>
-        <w:t>Jennifer Lawrence</w:t>
-      </w:r>
-    </w:p>
-    <w:p>
-      <w:r>
-        <w:t>Scarlett Johansson</w:t>
-      </w:r>
-    </w:p>
-    <w:p/>
-    <w:p>
-      <w:r>
-        <w:t>Qui a réalisé le film "Psychose" ?</w:t>
-      </w:r>
-    </w:p>
-    <w:p>
-      <w:r>
-        <w:t>Orson Welles</w:t>
-      </w:r>
-    </w:p>
-    <w:p>
-      <w:r>
-        <w:t>Fritz Lang</w:t>
-      </w:r>
-    </w:p>
-    <w:p>
-      <w:r>
-        <w:t>Alfred Hitchcock</w:t>
-      </w:r>
-    </w:p>
-    <w:p>
-      <w:r>
-        <w:t>Billy Wilder</w:t>
-      </w:r>
-    </w:p>
-    <w:p/>
-    <w:p>
-      <w:r>
-        <w:t>Quel film de science-fiction réalisé par Stanley Kubrick est célèbre pour son intelligence artificielle HAL 9000 ?</w:t>
-      </w:r>
-    </w:p>
-    <w:p>
-      <w:r>
-        <w:t>Blade Runner</w:t>
-      </w:r>
-    </w:p>
-    <w:p>
-      <w:r>
-        <w:t>Alien</w:t>
-      </w:r>
-    </w:p>
-    <w:p>
-      <w:r>
-        <w:t>2001, l'Odyssée de l'espace</w:t>
-      </w:r>
-    </w:p>
-    <w:p>
-      <w:r>
-        <w:t>Matrix</w:t>
-      </w:r>
-    </w:p>
-    <w:p/>
-    <w:p>
-      <w:r>
-        <w:t>Quel réalisateur a dirigé le film "Pulp Fiction" ?</w:t>
-      </w:r>
-    </w:p>
-    <w:p>
-      <w:r>
-        <w:t>Steven Soderbergh</w:t>
-      </w:r>
-    </w:p>
-    <w:p>
-      <w:r>
-        <w:t>David Fincher</w:t>
-      </w:r>
-    </w:p>
-    <w:p>
-      <w:r>
-        <w:t>Quentin Tarantino</w:t>
-      </w:r>
-    </w:p>
-    <w:p>
-      <w:r>
-        <w:t>les frères Coen</w:t>
-      </w:r>
-    </w:p>
-    <w:p/>
-    <w:p>
-      <w:r>
         <w:t>Quel est le nom du vaisseau spatial de Han Solo dans "Star Wars" ?</w:t>
       </w:r>
     </w:p>
@@ -415,110 +519,6 @@
     <w:p>
       <w:r>
         <w:t>Le TIE Fighter</w:t>
-      </w:r>
-    </w:p>
-    <w:p/>
-    <w:p>
-      <w:r>
-        <w:t>Quel est le nom du réalisateur du film "Le voyage de Chihiro" ?</w:t>
-      </w:r>
-    </w:p>
-    <w:p>
-      <w:r>
-        <w:t>Isao Takahata</w:t>
-      </w:r>
-    </w:p>
-    <w:p>
-      <w:r>
-        <w:t>Hayao Miyazaki</w:t>
-      </w:r>
-    </w:p>
-    <w:p>
-      <w:r>
-        <w:t>Mamoru Hosoda</w:t>
-      </w:r>
-    </w:p>
-    <w:p>
-      <w:r>
-        <w:t>Makoto Shinkai</w:t>
-      </w:r>
-    </w:p>
-    <w:p/>
-    <w:p>
-      <w:r>
-        <w:t>Quel acteur a joué le rôle de Vito Corleone dans le film "Le Parrain" ?</w:t>
-      </w:r>
-    </w:p>
-    <w:p>
-      <w:r>
-        <w:t>Al Pacino</w:t>
-      </w:r>
-    </w:p>
-    <w:p>
-      <w:r>
-        <w:t>Marlon Brando</w:t>
-      </w:r>
-    </w:p>
-    <w:p>
-      <w:r>
-        <w:t>Robert De Niro</w:t>
-      </w:r>
-    </w:p>
-    <w:p>
-      <w:r>
-        <w:t>Joe Pesci</w:t>
-      </w:r>
-    </w:p>
-    <w:p/>
-    <w:p>
-      <w:r>
-        <w:t>Quel film d'animation a remporté l'Oscar du meilleur film d'animation en 2021 ?</w:t>
-      </w:r>
-    </w:p>
-    <w:p>
-      <w:r>
-        <w:t>"Soul"</w:t>
-      </w:r>
-    </w:p>
-    <w:p>
-      <w:r>
-        <w:t>"En avant"</w:t>
-      </w:r>
-    </w:p>
-    <w:p>
-      <w:r>
-        <w:t>"Les Mitchell contre les machines"</w:t>
-      </w:r>
-    </w:p>
-    <w:p>
-      <w:r>
-        <w:t>"Soul"</w:t>
-      </w:r>
-    </w:p>
-    <w:p/>
-    <w:p>
-      <w:r>
-        <w:t>Quel acteur est célèbre pour son rôle de James Bond dans de nombreux films de la franchise ?</w:t>
-      </w:r>
-    </w:p>
-    <w:p>
-      <w:r>
-        <w:t>Tom Cruise</w:t>
-      </w:r>
-    </w:p>
-    <w:p>
-      <w:r>
-        <w:t>Harrison Ford</w:t>
-      </w:r>
-    </w:p>
-    <w:p>
-      <w:r>
-        <w:t>Sean Connery</w:t>
-      </w:r>
-    </w:p>
-    <w:p>
-      <w:r>
-        <w:t>Brad Pitt</w:t>
       </w:r>
     </w:p>
     <w:p/>

</xml_diff>

<commit_message>
Ajout de l'interface Tkinter
</commit_message>
<xml_diff>
--- a/quiz_questions.docx
+++ b/quiz_questions.docx
@@ -4,521 +4,521 @@
   <w:body>
     <w:p>
       <w:r>
-        <w:t>Quel réalisateur a dirigé le film "Pulp Fiction" ?</w:t>
+        <w:t>Quel est le plus long fleuve du monde ?</w:t>
       </w:r>
     </w:p>
     <w:p>
       <w:r>
-        <w:t>Steven Soderbergh</w:t>
+        <w:t>Le Nil</w:t>
       </w:r>
     </w:p>
     <w:p>
       <w:r>
-        <w:t>David Fincher</w:t>
+        <w:t>L'Amazone</w:t>
       </w:r>
     </w:p>
     <w:p>
       <w:r>
-        <w:t>Quentin Tarantino</w:t>
+        <w:t>Le Yang-Tsé-Kiang</w:t>
       </w:r>
     </w:p>
     <w:p>
       <w:r>
-        <w:t>les frères Coen</w:t>
+        <w:t>Le Mississippi</w:t>
       </w:r>
     </w:p>
     <w:p/>
     <w:p>
       <w:r>
-        <w:t>Dans quel film Leonardo DiCaprio prononce la célèbre réplique « Je suis le roi du monde ! » ?</w:t>
+        <w:t>Quel est le plus haut sommet du monde ?</w:t>
       </w:r>
     </w:p>
     <w:p>
       <w:r>
-        <w:t>Inception</w:t>
+        <w:t>L'Everest</w:t>
       </w:r>
     </w:p>
     <w:p>
       <w:r>
-        <w:t>Le Loup de Wall Street</w:t>
+        <w:t>Le K2</w:t>
       </w:r>
     </w:p>
     <w:p>
       <w:r>
-        <w:t>Titanic</w:t>
+        <w:t>Le Mont Blanc</w:t>
       </w:r>
     </w:p>
     <w:p>
       <w:r>
-        <w:t>Aviator</w:t>
+        <w:t>Le Kilimandjaro</w:t>
       </w:r>
     </w:p>
     <w:p/>
     <w:p>
       <w:r>
-        <w:t>Quel réalisateur a dirigé le film "Le seigneur des anneaux" ?</w:t>
+        <w:t>Quelle est la capitale de l'Argentine ?</w:t>
       </w:r>
     </w:p>
     <w:p>
       <w:r>
-        <w:t>Guillermo del Toro</w:t>
+        <w:t>Rio de Janeiro</w:t>
       </w:r>
     </w:p>
     <w:p>
       <w:r>
-        <w:t>Peter Jackson</w:t>
+        <w:t>Buenos Aires</w:t>
       </w:r>
     </w:p>
     <w:p>
       <w:r>
-        <w:t>George Lucas</w:t>
+        <w:t>Santiago</w:t>
       </w:r>
     </w:p>
     <w:p>
       <w:r>
-        <w:t>Ron Howard</w:t>
+        <w:t>Lima</w:t>
       </w:r>
     </w:p>
     <w:p/>
     <w:p>
       <w:r>
-        <w:t>Quel film d'animation a remporté l'Oscar du meilleur film d'animation en 2021 ?</w:t>
+        <w:t>Quel est le plus grand récif corallien du monde ?</w:t>
       </w:r>
     </w:p>
     <w:p>
       <w:r>
-        <w:t>"Soul"</w:t>
+        <w:t>La Grande Barrière de corail</w:t>
       </w:r>
     </w:p>
     <w:p>
       <w:r>
-        <w:t>"En avant"</w:t>
+        <w:t>Le récif de la mer Rouge</w:t>
       </w:r>
     </w:p>
     <w:p>
       <w:r>
-        <w:t>"Les Mitchell contre les machines"</w:t>
+        <w:t>Le récif de la Nouvelle-Calédonie</w:t>
       </w:r>
     </w:p>
     <w:p>
       <w:r>
-        <w:t>"Soul"</w:t>
+        <w:t>Le récif de la Mésoamérique</w:t>
       </w:r>
     </w:p>
     <w:p/>
     <w:p>
       <w:r>
-        <w:t>Quel réalisateur est connu pour ses films d'animation du Studio Ghibli, comme « Mon voisin Totoro » et « Le Château ambulant » ?</w:t>
+        <w:t>Quelle est la capitale du Japon ?</w:t>
       </w:r>
     </w:p>
     <w:p>
       <w:r>
-        <w:t>Mamoru Hosoda</w:t>
+        <w:t>Kyoto</w:t>
       </w:r>
     </w:p>
     <w:p>
       <w:r>
-        <w:t>Hayao Miyazaki</w:t>
+        <w:t>Osaka</w:t>
       </w:r>
     </w:p>
     <w:p>
       <w:r>
-        <w:t>Makoto Shinkai</w:t>
+        <w:t>Tokyo</w:t>
       </w:r>
     </w:p>
     <w:p>
       <w:r>
-        <w:t>Satoshi Kon</w:t>
+        <w:t>Hiroshima</w:t>
       </w:r>
     </w:p>
     <w:p/>
     <w:p>
       <w:r>
-        <w:t>Quel film a gagné l'oscar du meilleur film en 1994 ?</w:t>
+        <w:t>Quel est le nom du plus célèbre détective créé par Arthur Conan Doyle ?</w:t>
       </w:r>
     </w:p>
     <w:p>
       <w:r>
-        <w:t>Pulp Fiction</w:t>
+        <w:t>Sherlock Holmes</w:t>
       </w:r>
     </w:p>
     <w:p>
       <w:r>
-        <w:t>Forrest Gump</w:t>
+        <w:t>Hercule Poirot</w:t>
       </w:r>
     </w:p>
     <w:p>
       <w:r>
-        <w:t>Schindler's List</w:t>
+        <w:t>Miss Marple</w:t>
       </w:r>
     </w:p>
     <w:p>
       <w:r>
-        <w:t>Les vestiges du jour</w:t>
+        <w:t>Arsène Lupin</w:t>
       </w:r>
     </w:p>
     <w:p/>
     <w:p>
       <w:r>
-        <w:t>Quelle actrice a joué le rôle de la princesse Leia dans la saga "Star Wars" ?</w:t>
+        <w:t>Quel est le plus grand arbre du monde ?</w:t>
       </w:r>
     </w:p>
     <w:p>
       <w:r>
-        <w:t>Sigourney Weaver</w:t>
+        <w:t>Le séquoia géant</w:t>
       </w:r>
     </w:p>
     <w:p>
       <w:r>
-        <w:t>Meryl Streep</w:t>
+        <w:t>Le séquoia à feuilles d'if</w:t>
       </w:r>
     </w:p>
     <w:p>
       <w:r>
-        <w:t>Carrie Fisher</w:t>
+        <w:t>Le baobab</w:t>
       </w:r>
     </w:p>
     <w:p>
       <w:r>
-        <w:t>Natalie Portman</w:t>
+        <w:t>Le chêne vert</w:t>
       </w:r>
     </w:p>
     <w:p/>
     <w:p>
       <w:r>
-        <w:t>Quelle actrice a joué le rôle de Katniss Everdeen dans la saga "Hunger Games" ?</w:t>
+        <w:t>Quel est le plus grand insecte du monde ?</w:t>
       </w:r>
     </w:p>
     <w:p>
       <w:r>
-        <w:t>Emma Stone</w:t>
+        <w:t>Le scarabée Goliath</w:t>
       </w:r>
     </w:p>
     <w:p>
       <w:r>
-        <w:t>Jennifer Aniston</w:t>
+        <w:t>Le papillon atlas</w:t>
       </w:r>
     </w:p>
     <w:p>
       <w:r>
-        <w:t>Jennifer Lawrence</w:t>
+        <w:t>Le phasme géant</w:t>
       </w:r>
     </w:p>
     <w:p>
       <w:r>
-        <w:t>Scarlett Johansson</w:t>
+        <w:t>La fourmi géante</w:t>
       </w:r>
     </w:p>
     <w:p/>
     <w:p>
       <w:r>
-        <w:t>Quel est le nom du personnage principal de la saga "Harry Potter" ?</w:t>
+        <w:t>Quel est le plus grand volcan du monde ?</w:t>
       </w:r>
     </w:p>
     <w:p>
       <w:r>
-        <w:t>Ron Weasley</w:t>
+        <w:t>Le mont Vésuve</w:t>
       </w:r>
     </w:p>
     <w:p>
       <w:r>
-        <w:t>Hermione Granger</w:t>
+        <w:t>Le mont Fuji</w:t>
       </w:r>
     </w:p>
     <w:p>
       <w:r>
-        <w:t>Harry Potter</w:t>
+        <w:t>Le Mauna Loa</w:t>
       </w:r>
     </w:p>
     <w:p>
       <w:r>
-        <w:t>Drago Malefoy</w:t>
+        <w:t>Le mont Saint Helens</w:t>
       </w:r>
     </w:p>
     <w:p/>
     <w:p>
       <w:r>
-        <w:t>Quel est le titre du premier film d'animation des studios Pixar ?</w:t>
+        <w:t>Quel est le nom du premier homme à avoir marché sur la Lune ?</w:t>
       </w:r>
     </w:p>
     <w:p>
       <w:r>
-        <w:t>Toy Story</w:t>
+        <w:t>Neil Armstrong</w:t>
       </w:r>
     </w:p>
     <w:p>
       <w:r>
-        <w:t>1001 pattes</w:t>
+        <w:t>Buzz Aldrin</w:t>
       </w:r>
     </w:p>
     <w:p>
       <w:r>
-        <w:t>Monstres et Cie</w:t>
+        <w:t>Youri Gagarine</w:t>
       </w:r>
     </w:p>
     <w:p>
       <w:r>
-        <w:t>Le monde de Nemo</w:t>
+        <w:t>Alan Shepard</w:t>
       </w:r>
     </w:p>
     <w:p/>
     <w:p>
       <w:r>
-        <w:t>Qui a réalisé le film "Psychose" ?</w:t>
+        <w:t>Quel est le plus grand pays du monde en superficie ?</w:t>
       </w:r>
     </w:p>
     <w:p>
       <w:r>
-        <w:t>Orson Welles</w:t>
+        <w:t>La Russie</w:t>
       </w:r>
     </w:p>
     <w:p>
       <w:r>
-        <w:t>Fritz Lang</w:t>
+        <w:t>Le Canada</w:t>
       </w:r>
     </w:p>
     <w:p>
       <w:r>
-        <w:t>Alfred Hitchcock</w:t>
+        <w:t>La Chine</w:t>
       </w:r>
     </w:p>
     <w:p>
       <w:r>
-        <w:t>Billy Wilder</w:t>
+        <w:t>Les États-Unis</w:t>
       </w:r>
     </w:p>
     <w:p/>
     <w:p>
       <w:r>
-        <w:t>Quel acteur a joué le rôle de Joker dans le film "The Dark Knight" ?</w:t>
+        <w:t>﻿Quel est le plus grand océan du monde ?</w:t>
       </w:r>
     </w:p>
     <w:p>
       <w:r>
-        <w:t>Jack Nicholson</w:t>
+        <w:t>L'océan Atlantique</w:t>
       </w:r>
     </w:p>
     <w:p>
       <w:r>
-        <w:t>Heath Ledger</w:t>
+        <w:t>L'océan Indien</w:t>
       </w:r>
     </w:p>
     <w:p>
       <w:r>
-        <w:t>Joaquin Phoenix</w:t>
+        <w:t>L'océan Pacifique</w:t>
       </w:r>
     </w:p>
     <w:p>
       <w:r>
-        <w:t>Jared Leto</w:t>
+        <w:t>L'océan Arctique</w:t>
       </w:r>
     </w:p>
     <w:p/>
     <w:p>
       <w:r>
-        <w:t>Quel acteur a joué le rôle de Travis Bickle dans "Taxi Driver" ?</w:t>
+        <w:t>Quel est le plus grand désert du monde ?</w:t>
       </w:r>
     </w:p>
     <w:p>
       <w:r>
-        <w:t>Harvey Keitel</w:t>
+        <w:t>Le Sahara</w:t>
       </w:r>
     </w:p>
     <w:p>
       <w:r>
-        <w:t>Robert De Niro</w:t>
+        <w:t>Le désert de Gobi</w:t>
       </w:r>
     </w:p>
     <w:p>
       <w:r>
-        <w:t>Al Pacino</w:t>
+        <w:t>Le désert d'Atacama</w:t>
       </w:r>
     </w:p>
     <w:p>
       <w:r>
-        <w:t>Joe Pesci</w:t>
+        <w:t>Le désert Antarctique</w:t>
       </w:r>
     </w:p>
     <w:p/>
     <w:p>
       <w:r>
-        <w:t>Quel film a remporté la palme d'or au festival de cannes 2022 ?</w:t>
+        <w:t>Quel est le plus grand lac du monde ?</w:t>
       </w:r>
     </w:p>
     <w:p>
       <w:r>
-        <w:t>"As Bestas"</w:t>
+        <w:t>La mer Caspienne</w:t>
       </w:r>
     </w:p>
     <w:p>
       <w:r>
-        <w:t>"Armageddon Time"</w:t>
+        <w:t>Le lac Supérieur</w:t>
       </w:r>
     </w:p>
     <w:p>
       <w:r>
-        <w:t>"Nostalgia"</w:t>
+        <w:t>Le lac Victoria</w:t>
       </w:r>
     </w:p>
     <w:p>
       <w:r>
-        <w:t>"Triangle of Sadness"</w:t>
+        <w:t>Le lac Baïkal</w:t>
       </w:r>
     </w:p>
     <w:p/>
     <w:p>
       <w:r>
-        <w:t>Quel réalisateur est connu pour ses films de science-fiction tels que "Inception" et "Interstellar" ?</w:t>
+        <w:t>Qui a peint la Joconde ?</w:t>
       </w:r>
     </w:p>
     <w:p>
       <w:r>
-        <w:t>James Cameron</w:t>
+        <w:t>Vincent van Gogh</w:t>
       </w:r>
     </w:p>
     <w:p>
       <w:r>
-        <w:t>Ridley Scott</w:t>
+        <w:t>Léonard de Vinci</w:t>
       </w:r>
     </w:p>
     <w:p>
       <w:r>
-        <w:t>Christopher Nolan</w:t>
+        <w:t>Michel-Ange</w:t>
       </w:r>
     </w:p>
     <w:p>
       <w:r>
-        <w:t>Denis Villeneuve</w:t>
+        <w:t>Raphaël</w:t>
       </w:r>
     </w:p>
     <w:p/>
     <w:p>
       <w:r>
-        <w:t>Quel film de science-fiction réalisé par Stanley Kubrick est célèbre pour son intelligence artificielle HAL 9000 ?</w:t>
+        <w:t>Quelle est la capitale de l'Australie ?</w:t>
       </w:r>
     </w:p>
     <w:p>
       <w:r>
-        <w:t>Blade Runner</w:t>
+        <w:t>Sydney</w:t>
       </w:r>
     </w:p>
     <w:p>
       <w:r>
-        <w:t>Alien</w:t>
+        <w:t>Melbourne</w:t>
       </w:r>
     </w:p>
     <w:p>
       <w:r>
-        <w:t>2001, l'Odyssée de l'espace</w:t>
+        <w:t>Canberra</w:t>
       </w:r>
     </w:p>
     <w:p>
       <w:r>
-        <w:t>Matrix</w:t>
+        <w:t>Perth</w:t>
       </w:r>
     </w:p>
     <w:p/>
     <w:p>
       <w:r>
-        <w:t>Quelle actrice a joué le rôle de Cléopâtre dans le film "Cléopâtre" de 1963 ?</w:t>
+        <w:t>Quel est le plus grand amphibien du monde ?</w:t>
       </w:r>
     </w:p>
     <w:p>
       <w:r>
-        <w:t>Sophia Loren</w:t>
+        <w:t>La salamandre géante de Chine</w:t>
       </w:r>
     </w:p>
     <w:p>
       <w:r>
-        <w:t>Audrey Hepburn</w:t>
+        <w:t>La salamandre géante du Japon</w:t>
       </w:r>
     </w:p>
     <w:p>
       <w:r>
-        <w:t>Elizabeth Taylor</w:t>
+        <w:t>La grenouille taureau</w:t>
       </w:r>
     </w:p>
     <w:p>
       <w:r>
-        <w:t>Ava Gardner</w:t>
+        <w:t>Le triton</w:t>
       </w:r>
     </w:p>
     <w:p/>
     <w:p>
       <w:r>
-        <w:t>Quel acteur a joué le rôle de Jack Dawson dans "Titanic" ?</w:t>
+        <w:t>Quel est le plus grand animal terrestre ?</w:t>
       </w:r>
     </w:p>
     <w:p>
       <w:r>
-        <w:t>Leonardo DiCaprio</w:t>
+        <w:t>La baleine bleue</w:t>
       </w:r>
     </w:p>
     <w:p>
       <w:r>
-        <w:t>Brad Pitt</w:t>
+        <w:t>L'éléphant d'Afrique</w:t>
       </w:r>
     </w:p>
     <w:p>
       <w:r>
-        <w:t>Tom Hanks</w:t>
+        <w:t>Le rhinocéros</w:t>
       </w:r>
     </w:p>
     <w:p>
       <w:r>
-        <w:t>Johnny Depp</w:t>
+        <w:t>L'hippopotame</w:t>
       </w:r>
     </w:p>
     <w:p/>
     <w:p>
       <w:r>
-        <w:t>Quel film a remporté l'Oscar du meilleur film en 2020 ?</w:t>
+        <w:t>Qui a écrit "Les Misérables" ?</w:t>
       </w:r>
     </w:p>
     <w:p>
       <w:r>
-        <w:t>"1917"</w:t>
+        <w:t>Gustave Flaubert</w:t>
       </w:r>
     </w:p>
     <w:p>
       <w:r>
-        <w:t>"The Irishman"</w:t>
+        <w:t>Victor Hugo</w:t>
       </w:r>
     </w:p>
     <w:p>
       <w:r>
-        <w:t>"Parasite"</w:t>
+        <w:t>Émile Zola</w:t>
       </w:r>
     </w:p>
     <w:p>
       <w:r>
-        <w:t>"Joker"</w:t>
+        <w:t>Alexandre Dumas</w:t>
       </w:r>
     </w:p>
     <w:p/>
     <w:p>
       <w:r>
-        <w:t>Quel est le nom du vaisseau spatial de Han Solo dans "Star Wars" ?</w:t>
+        <w:t>Quel est le plus grand poisson du monde ?</w:t>
       </w:r>
     </w:p>
     <w:p>
       <w:r>
-        <w:t>Le Faucon Millenium</w:t>
+        <w:t>Le requin blanc</w:t>
       </w:r>
     </w:p>
     <w:p>
       <w:r>
-        <w:t>L'Étoile Noire</w:t>
+        <w:t>Le requin-baleine</w:t>
       </w:r>
     </w:p>
     <w:p>
       <w:r>
-        <w:t>Le X-Wing</w:t>
+        <w:t>Le poisson-lune</w:t>
       </w:r>
     </w:p>
     <w:p>
       <w:r>
-        <w:t>Le TIE Fighter</w:t>
+        <w:t>Le thon rouge</w:t>
       </w:r>
     </w:p>
     <w:p/>

</xml_diff>